<commit_message>
alternative class 11 added
</commit_message>
<xml_diff>
--- a/templates/{YOUR GROUP_NUMBER}_final_ML_report_22-23_{YOUR_NAME}_{YOUR_STUDENT_NUMBER}.docx
+++ b/templates/{YOUR GROUP_NUMBER}_final_ML_report_22-23_{YOUR_NAME}_{YOUR_STUDENT_NUMBER}.docx
@@ -2294,6 +2294,7 @@
         <w:spacing w:after="98"/>
       </w:pPr>
     </w:p>
+    <w:p/>
     <w:p>
       <w:r>
         <w:br w:type="page"/>
@@ -2405,6 +2406,9 @@
               <w:t xml:space="preserve">Is your data set representative, sufficient, balanced, unbiased, etc.? </w:t>
             </w:r>
             <w:r>
+              <w:br/>
+            </w:r>
+            <w:r>
               <w:t>Are your features informative, discriminating, independent, explainable? Look for correlations or combinations.</w:t>
             </w:r>
           </w:p>
@@ -2531,8 +2535,8 @@
           <w:lang w:val="en-US"/>
         </w:rPr>
       </w:pPr>
-      <w:bookmarkStart w:id="6" w:name="_Toc45112172"/>
-      <w:bookmarkStart w:id="7" w:name="_Toc116372066"/>
+      <w:bookmarkStart w:id="6" w:name="_Toc116372066"/>
+      <w:bookmarkStart w:id="7" w:name="_Toc45112172"/>
       <w:r>
         <w:rPr>
           <w:lang w:val="en-US"/>
@@ -2564,7 +2568,7 @@
         </w:rPr>
         <w:t xml:space="preserve"> preliminary report</w:t>
       </w:r>
-      <w:bookmarkEnd w:id="7"/>
+      <w:bookmarkEnd w:id="6"/>
     </w:p>
     <w:tbl>
       <w:tblPr>
@@ -3236,7 +3240,7 @@
       <w:r>
         <w:t>training</w:t>
       </w:r>
-      <w:bookmarkEnd w:id="6"/>
+      <w:bookmarkEnd w:id="7"/>
       <w:r>
         <w:t xml:space="preserve"> and validation</w:t>
       </w:r>

</xml_diff>